<commit_message>
﻿Updated .NET framework version [git-vault-id] RS Software$@371/63639
</commit_message>
<xml_diff>
--- a/Deployment 1.1/1099K Installation Guide Ver 1.1.docx
+++ b/Deployment 1.1/1099K Installation Guide Ver 1.1.docx
@@ -940,8 +940,6 @@
           <w:fldChar w:fldCharType="end"/>
         </w:r>
       </w:hyperlink>
-      <w:bookmarkStart w:id="0" w:name="_GoBack"/>
-      <w:bookmarkEnd w:id="0"/>
     </w:p>
     <w:p>
       <w:pPr>
@@ -1054,12 +1052,12 @@
       <w:pPr>
         <w:pStyle w:val="Heading1"/>
       </w:pPr>
-      <w:bookmarkStart w:id="1" w:name="_Toc478381535"/>
+      <w:bookmarkStart w:id="0" w:name="_Toc478381535"/>
       <w:r>
         <w:lastRenderedPageBreak/>
         <w:t>Abbreviations</w:t>
       </w:r>
-      <w:bookmarkEnd w:id="1"/>
+      <w:bookmarkEnd w:id="0"/>
     </w:p>
     <w:tbl>
       <w:tblPr>
@@ -1282,11 +1280,11 @@
       <w:pPr>
         <w:pStyle w:val="Heading1"/>
       </w:pPr>
-      <w:bookmarkStart w:id="2" w:name="_Toc478381536"/>
+      <w:bookmarkStart w:id="1" w:name="_Toc478381536"/>
       <w:r>
         <w:t>Revision History</w:t>
       </w:r>
-      <w:bookmarkEnd w:id="2"/>
+      <w:bookmarkEnd w:id="1"/>
     </w:p>
     <w:tbl>
       <w:tblPr>
@@ -1646,11 +1644,11 @@
       <w:pPr>
         <w:pStyle w:val="Heading1"/>
       </w:pPr>
-      <w:bookmarkStart w:id="3" w:name="_Toc478381537"/>
+      <w:bookmarkStart w:id="2" w:name="_Toc478381537"/>
       <w:r>
         <w:t>Approvals</w:t>
       </w:r>
-      <w:bookmarkEnd w:id="3"/>
+      <w:bookmarkEnd w:id="2"/>
     </w:p>
     <w:tbl>
       <w:tblPr>
@@ -1909,12 +1907,12 @@
       <w:pPr>
         <w:pStyle w:val="Heading1"/>
       </w:pPr>
-      <w:bookmarkStart w:id="4" w:name="_Toc478381538"/>
+      <w:bookmarkStart w:id="3" w:name="_Toc478381538"/>
       <w:r>
         <w:lastRenderedPageBreak/>
         <w:t>Introduction</w:t>
       </w:r>
-      <w:bookmarkEnd w:id="4"/>
+      <w:bookmarkEnd w:id="3"/>
     </w:p>
     <w:p>
       <w:r>
@@ -1954,12 +1952,12 @@
       <w:pPr>
         <w:pStyle w:val="Heading1"/>
       </w:pPr>
-      <w:bookmarkStart w:id="5" w:name="_Toc478381539"/>
+      <w:bookmarkStart w:id="4" w:name="_Toc478381539"/>
       <w:r>
         <w:lastRenderedPageBreak/>
         <w:t>Deployment Guide</w:t>
       </w:r>
-      <w:bookmarkEnd w:id="5"/>
+      <w:bookmarkEnd w:id="4"/>
       <w:r>
         <w:t xml:space="preserve"> </w:t>
       </w:r>
@@ -2112,11 +2110,11 @@
       <w:pPr>
         <w:pStyle w:val="Heading1"/>
       </w:pPr>
-      <w:bookmarkStart w:id="6" w:name="_Toc478381540"/>
+      <w:bookmarkStart w:id="5" w:name="_Toc478381540"/>
       <w:r>
         <w:t>Database Creation</w:t>
       </w:r>
-      <w:bookmarkEnd w:id="6"/>
+      <w:bookmarkEnd w:id="5"/>
     </w:p>
     <w:p>
       <w:pPr>
@@ -2232,7 +2230,7 @@
       <w:pPr>
         <w:pStyle w:val="Heading1"/>
       </w:pPr>
-      <w:bookmarkStart w:id="7" w:name="_Toc478381541"/>
+      <w:bookmarkStart w:id="6" w:name="_Toc478381541"/>
       <w:r>
         <w:lastRenderedPageBreak/>
         <w:t>Database Schema E</w:t>
@@ -2240,7 +2238,7 @@
       <w:r>
         <w:t>xecution and Master Data Creation</w:t>
       </w:r>
-      <w:bookmarkEnd w:id="7"/>
+      <w:bookmarkEnd w:id="6"/>
     </w:p>
     <w:p>
       <w:pPr>
@@ -2297,15 +2295,7 @@
         <w:t>”</w:t>
       </w:r>
       <w:r>
-        <w:t xml:space="preserve"> and “</w:t>
-      </w:r>
-      <w:proofErr w:type="spellStart"/>
-      <w:r>
-        <w:t>Data.sql</w:t>
-      </w:r>
-      <w:proofErr w:type="spellEnd"/>
-      <w:r>
-        <w:t>”</w:t>
+        <w:t xml:space="preserve"> and “Data.sql”</w:t>
       </w:r>
     </w:p>
     <w:p>
@@ -2372,16 +2362,11 @@
         <w:spacing w:before="0" w:after="200" w:line="276" w:lineRule="auto"/>
       </w:pPr>
       <w:r>
-        <w:t>Execute the script “</w:t>
-      </w:r>
-      <w:proofErr w:type="spellStart"/>
-      <w:r>
-        <w:t>Data</w:t>
+        <w:t>Execute the script “Data</w:t>
       </w:r>
       <w:r>
         <w:t>.sql</w:t>
       </w:r>
-      <w:proofErr w:type="spellEnd"/>
       <w:r>
         <w:t>” in SQL Query Analyzer under the newly created database</w:t>
       </w:r>
@@ -2499,12 +2484,12 @@
       <w:pPr>
         <w:pStyle w:val="Heading1"/>
       </w:pPr>
-      <w:bookmarkStart w:id="8" w:name="_Toc478381542"/>
+      <w:bookmarkStart w:id="7" w:name="_Toc478381542"/>
       <w:r>
         <w:lastRenderedPageBreak/>
         <w:t>Application Deployment in IIS</w:t>
       </w:r>
-      <w:bookmarkEnd w:id="8"/>
+      <w:bookmarkEnd w:id="7"/>
     </w:p>
     <w:p>
       <w:r>
@@ -2539,6 +2524,11 @@
       <w:r>
         <w:t>NET Framework 4.5</w:t>
       </w:r>
+      <w:r>
+        <w:t>.2</w:t>
+      </w:r>
+      <w:bookmarkStart w:id="8" w:name="_GoBack"/>
+      <w:bookmarkEnd w:id="8"/>
     </w:p>
     <w:p>
       <w:pPr>
@@ -2676,15 +2666,7 @@
       </w:pPr>
       <w:r>
         <w:lastRenderedPageBreak/>
-        <w:t>Open IIS Management Console in Windows explorer by running the command “</w:t>
-      </w:r>
-      <w:proofErr w:type="spellStart"/>
-      <w:r>
-        <w:t>inetmgr</w:t>
-      </w:r>
-      <w:proofErr w:type="spellEnd"/>
-      <w:r>
-        <w:t>”</w:t>
+        <w:t>Open IIS Management Console in Windows explorer by running the command “inetmgr”</w:t>
       </w:r>
       <w:r>
         <w:t xml:space="preserve"> from Start &gt; Run</w:t>
@@ -3296,11 +3278,9 @@
       <w:r>
         <w:t xml:space="preserve">Login </w:t>
       </w:r>
-      <w:proofErr w:type="spellStart"/>
       <w:r>
         <w:t>credentails</w:t>
       </w:r>
-      <w:proofErr w:type="spellEnd"/>
       <w:r>
         <w:t>.</w:t>
       </w:r>
@@ -3599,6 +3579,7 @@
       <w:r>
         <w:rPr>
           <w:noProof/>
+          <w:lang w:bidi="ar-SA"/>
         </w:rPr>
         <w:drawing>
           <wp:inline distT="0" distB="0" distL="0" distR="0" wp14:anchorId="6C2A9B96" wp14:editId="399FB756">
@@ -4046,7 +4027,7 @@
         <w:sz w:val="20"/>
         <w:szCs w:val="20"/>
       </w:rPr>
-      <w:t>3</w:t>
+      <w:t>8</w:t>
     </w:r>
     <w:r>
       <w:rPr>
@@ -9631,7 +9612,7 @@
 </file>
 
 <file path=customXml/itemProps1.xml><?xml version="1.0" encoding="utf-8"?>
-<ds:datastoreItem xmlns:ds="http://schemas.openxmlformats.org/officeDocument/2006/customXml" ds:itemID="{7EBF15D6-FE0B-451B-9D76-6A360811D386}">
+<ds:datastoreItem xmlns:ds="http://schemas.openxmlformats.org/officeDocument/2006/customXml" ds:itemID="{7CF866CB-B218-472C-9D63-964428772294}">
   <ds:schemaRefs>
     <ds:schemaRef ds:uri="http://schemas.openxmlformats.org/officeDocument/2006/bibliography"/>
   </ds:schemaRefs>

</xml_diff>